<commit_message>
Add short write up
</commit_message>
<xml_diff>
--- a/use case and execution plan.docx
+++ b/use case and execution plan.docx
@@ -5,7 +5,7 @@
     <w:p>
       <w:pPr>
         <w:rPr>
-          <w:rFonts w:ascii="Georgia" w:hAnsi="Georgia"/>
+          <w:rFonts w:cstheme="minorHAnsi"/>
           <w:b/>
           <w:bCs/>
           <w:sz w:val="24"/>
@@ -14,116 +14,1205 @@
       </w:pPr>
       <w:r>
         <w:rPr>
-          <w:rFonts w:ascii="Georgia" w:hAnsi="Georgia"/>
+          <w:rFonts w:cstheme="minorHAnsi"/>
           <w:b/>
           <w:bCs/>
           <w:sz w:val="24"/>
           <w:szCs w:val="24"/>
         </w:rPr>
-        <w:t>Basic use case</w:t>
-      </w:r>
-    </w:p>
-    <w:p>
-      <w:pPr>
-        <w:rPr>
-          <w:rFonts w:ascii="Georgia" w:hAnsi="Georgia"/>
+        <w:t>Use case</w:t>
+      </w:r>
+    </w:p>
+    <w:p>
+      <w:pPr>
+        <w:rPr>
+          <w:rFonts w:cstheme="minorHAnsi"/>
+          <w:sz w:val="24"/>
+          <w:szCs w:val="24"/>
+        </w:rPr>
+      </w:pPr>
+      <w:r>
+        <w:rPr>
+          <w:rFonts w:cstheme="minorHAnsi"/>
+          <w:sz w:val="24"/>
+          <w:szCs w:val="24"/>
+        </w:rPr>
+        <w:t>System: TaskManager</w:t>
+      </w:r>
+    </w:p>
+    <w:p>
+      <w:pPr>
+        <w:rPr>
+          <w:rFonts w:cstheme="minorHAnsi"/>
+          <w:sz w:val="24"/>
+          <w:szCs w:val="24"/>
+        </w:rPr>
+      </w:pPr>
+      <w:r>
+        <w:rPr>
+          <w:rFonts w:cstheme="minorHAnsi"/>
+          <w:sz w:val="24"/>
+          <w:szCs w:val="24"/>
+        </w:rPr>
+        <w:t>Actor: User, unless specified</w:t>
+      </w:r>
+    </w:p>
+    <w:p>
+      <w:pPr>
+        <w:pStyle w:val="ListParagraph"/>
+        <w:numPr>
+          <w:ilvl w:val="0"/>
+          <w:numId w:val="2"/>
+        </w:numPr>
+        <w:rPr>
+          <w:rFonts w:cstheme="minorHAnsi"/>
+          <w:sz w:val="24"/>
+          <w:szCs w:val="24"/>
+        </w:rPr>
+      </w:pPr>
+      <w:r>
+        <w:rPr>
+          <w:rFonts w:cstheme="minorHAnsi"/>
+          <w:sz w:val="24"/>
+          <w:szCs w:val="24"/>
+        </w:rPr>
+        <w:t>UC1 – creating task</w:t>
+      </w:r>
+    </w:p>
+    <w:p>
+      <w:pPr>
+        <w:pStyle w:val="ListParagraph"/>
+        <w:numPr>
+          <w:ilvl w:val="1"/>
+          <w:numId w:val="2"/>
+        </w:numPr>
+        <w:rPr>
+          <w:rFonts w:cstheme="minorHAnsi"/>
+          <w:sz w:val="24"/>
+          <w:szCs w:val="24"/>
+        </w:rPr>
+      </w:pPr>
+      <w:r>
+        <w:rPr>
+          <w:rFonts w:cstheme="minorHAnsi"/>
+          <w:sz w:val="24"/>
+          <w:szCs w:val="24"/>
+        </w:rPr>
+        <w:t>Main Success Scenario (MSS)</w:t>
+      </w:r>
+    </w:p>
+    <w:p>
+      <w:pPr>
+        <w:pStyle w:val="ListParagraph"/>
+        <w:numPr>
+          <w:ilvl w:val="2"/>
+          <w:numId w:val="2"/>
+        </w:numPr>
+        <w:rPr>
+          <w:rFonts w:cstheme="minorHAnsi"/>
+          <w:sz w:val="24"/>
+          <w:szCs w:val="24"/>
+        </w:rPr>
+      </w:pPr>
+      <w:r>
+        <w:rPr>
+          <w:rFonts w:cstheme="minorHAnsi"/>
+          <w:sz w:val="24"/>
+          <w:szCs w:val="24"/>
+        </w:rPr>
+        <w:t>User requests to create a new task</w:t>
+      </w:r>
+    </w:p>
+    <w:p>
+      <w:pPr>
+        <w:pStyle w:val="ListParagraph"/>
+        <w:numPr>
+          <w:ilvl w:val="2"/>
+          <w:numId w:val="2"/>
+        </w:numPr>
+        <w:rPr>
+          <w:rFonts w:cstheme="minorHAnsi"/>
+          <w:sz w:val="24"/>
+          <w:szCs w:val="24"/>
+        </w:rPr>
+      </w:pPr>
+      <w:r>
+        <w:rPr>
+          <w:rFonts w:cstheme="minorHAnsi"/>
+          <w:sz w:val="24"/>
+          <w:szCs w:val="24"/>
+        </w:rPr>
+        <w:t>User provides all the compulsory fields for the new task</w:t>
+      </w:r>
+    </w:p>
+    <w:p>
+      <w:pPr>
+        <w:pStyle w:val="ListParagraph"/>
+        <w:numPr>
+          <w:ilvl w:val="2"/>
+          <w:numId w:val="2"/>
+        </w:numPr>
+        <w:rPr>
+          <w:rFonts w:cstheme="minorHAnsi"/>
+          <w:sz w:val="24"/>
+          <w:szCs w:val="24"/>
+        </w:rPr>
+      </w:pPr>
+      <w:r>
+        <w:rPr>
+          <w:rFonts w:cstheme="minorHAnsi"/>
+          <w:sz w:val="24"/>
+          <w:szCs w:val="24"/>
+        </w:rPr>
+        <w:t>TaskManager saves the detail</w:t>
+      </w:r>
+      <w:r>
+        <w:rPr>
+          <w:rFonts w:cstheme="minorHAnsi"/>
+          <w:sz w:val="24"/>
+          <w:szCs w:val="24"/>
+        </w:rPr>
+        <w:t>s</w:t>
+      </w:r>
+    </w:p>
+    <w:p>
+      <w:pPr>
+        <w:pStyle w:val="ListParagraph"/>
+        <w:numPr>
+          <w:ilvl w:val="2"/>
+          <w:numId w:val="2"/>
+        </w:numPr>
+        <w:rPr>
+          <w:rFonts w:cstheme="minorHAnsi"/>
+          <w:sz w:val="24"/>
+          <w:szCs w:val="24"/>
+        </w:rPr>
+      </w:pPr>
+      <w:r>
+        <w:rPr>
+          <w:rFonts w:cstheme="minorHAnsi"/>
+          <w:sz w:val="24"/>
+          <w:szCs w:val="24"/>
+        </w:rPr>
+        <w:t>Use case ends</w:t>
+      </w:r>
+    </w:p>
+    <w:p>
+      <w:pPr>
+        <w:pStyle w:val="ListParagraph"/>
+        <w:rPr>
+          <w:rFonts w:cstheme="minorHAnsi"/>
+          <w:sz w:val="24"/>
+          <w:szCs w:val="24"/>
+        </w:rPr>
+      </w:pPr>
+    </w:p>
+    <w:p>
+      <w:pPr>
+        <w:pStyle w:val="ListParagraph"/>
+        <w:numPr>
+          <w:ilvl w:val="0"/>
+          <w:numId w:val="2"/>
+        </w:numPr>
+        <w:rPr>
+          <w:rFonts w:cstheme="minorHAnsi"/>
+          <w:sz w:val="24"/>
+          <w:szCs w:val="24"/>
+        </w:rPr>
+      </w:pPr>
+      <w:r>
+        <w:rPr>
+          <w:rFonts w:cstheme="minorHAnsi"/>
+          <w:sz w:val="24"/>
+          <w:szCs w:val="24"/>
+        </w:rPr>
+        <w:t>UC2 – editing task</w:t>
+      </w:r>
+    </w:p>
+    <w:p>
+      <w:pPr>
+        <w:pStyle w:val="ListParagraph"/>
+        <w:numPr>
+          <w:ilvl w:val="1"/>
+          <w:numId w:val="2"/>
+        </w:numPr>
+        <w:rPr>
+          <w:rFonts w:cstheme="minorHAnsi"/>
+          <w:sz w:val="24"/>
+          <w:szCs w:val="24"/>
+        </w:rPr>
+      </w:pPr>
+      <w:r>
+        <w:rPr>
+          <w:rFonts w:cstheme="minorHAnsi"/>
+          <w:sz w:val="24"/>
+          <w:szCs w:val="24"/>
+        </w:rPr>
+        <w:t>MSS</w:t>
+      </w:r>
+    </w:p>
+    <w:p>
+      <w:pPr>
+        <w:pStyle w:val="ListParagraph"/>
+        <w:numPr>
+          <w:ilvl w:val="2"/>
+          <w:numId w:val="2"/>
+        </w:numPr>
+        <w:rPr>
+          <w:rFonts w:cstheme="minorHAnsi"/>
+          <w:sz w:val="24"/>
+          <w:szCs w:val="24"/>
+        </w:rPr>
+      </w:pPr>
+      <w:r>
+        <w:rPr>
+          <w:rFonts w:cstheme="minorHAnsi"/>
+          <w:sz w:val="24"/>
+          <w:szCs w:val="24"/>
+        </w:rPr>
+        <w:t>User requests to edit a task</w:t>
+      </w:r>
+    </w:p>
+    <w:p>
+      <w:pPr>
+        <w:pStyle w:val="ListParagraph"/>
+        <w:numPr>
+          <w:ilvl w:val="2"/>
+          <w:numId w:val="2"/>
+        </w:numPr>
+        <w:rPr>
+          <w:rFonts w:cstheme="minorHAnsi"/>
+          <w:sz w:val="24"/>
+          <w:szCs w:val="24"/>
+        </w:rPr>
+      </w:pPr>
+      <w:r>
+        <w:rPr>
+          <w:rFonts w:cstheme="minorHAnsi"/>
+          <w:sz w:val="24"/>
+          <w:szCs w:val="24"/>
+        </w:rPr>
+        <w:t>User edits the data for a task</w:t>
+      </w:r>
+    </w:p>
+    <w:p>
+      <w:pPr>
+        <w:pStyle w:val="ListParagraph"/>
+        <w:numPr>
+          <w:ilvl w:val="2"/>
+          <w:numId w:val="2"/>
+        </w:numPr>
+        <w:rPr>
+          <w:rFonts w:cstheme="minorHAnsi"/>
+          <w:sz w:val="24"/>
+          <w:szCs w:val="24"/>
+        </w:rPr>
+      </w:pPr>
+      <w:r>
+        <w:rPr>
+          <w:rFonts w:cstheme="minorHAnsi"/>
+          <w:sz w:val="24"/>
+          <w:szCs w:val="24"/>
+        </w:rPr>
+        <w:t>TaskManager saves the updated information</w:t>
+      </w:r>
+    </w:p>
+    <w:p>
+      <w:pPr>
+        <w:pStyle w:val="ListParagraph"/>
+        <w:numPr>
+          <w:ilvl w:val="2"/>
+          <w:numId w:val="2"/>
+        </w:numPr>
+        <w:rPr>
+          <w:rFonts w:cstheme="minorHAnsi"/>
+          <w:sz w:val="24"/>
+          <w:szCs w:val="24"/>
+        </w:rPr>
+      </w:pPr>
+      <w:r>
+        <w:rPr>
+          <w:rFonts w:cstheme="minorHAnsi"/>
+          <w:sz w:val="24"/>
+          <w:szCs w:val="24"/>
+        </w:rPr>
+        <w:t>Use case ends</w:t>
+      </w:r>
+    </w:p>
+    <w:p>
+      <w:pPr>
+        <w:pStyle w:val="ListParagraph"/>
+        <w:rPr>
+          <w:rFonts w:cstheme="minorHAnsi"/>
+          <w:sz w:val="24"/>
+          <w:szCs w:val="24"/>
+        </w:rPr>
+      </w:pPr>
+    </w:p>
+    <w:p>
+      <w:pPr>
+        <w:pStyle w:val="ListParagraph"/>
+        <w:numPr>
+          <w:ilvl w:val="0"/>
+          <w:numId w:val="2"/>
+        </w:numPr>
+        <w:rPr>
+          <w:rFonts w:cstheme="minorHAnsi"/>
+          <w:sz w:val="24"/>
+          <w:szCs w:val="24"/>
+        </w:rPr>
+      </w:pPr>
+      <w:r>
+        <w:rPr>
+          <w:rFonts w:cstheme="minorHAnsi"/>
+          <w:sz w:val="24"/>
+          <w:szCs w:val="24"/>
+        </w:rPr>
+        <w:t>UC3 – viewing tasks</w:t>
+      </w:r>
+    </w:p>
+    <w:p>
+      <w:pPr>
+        <w:pStyle w:val="ListParagraph"/>
+        <w:numPr>
+          <w:ilvl w:val="1"/>
+          <w:numId w:val="2"/>
+        </w:numPr>
+        <w:rPr>
+          <w:rFonts w:cstheme="minorHAnsi"/>
+          <w:sz w:val="24"/>
+          <w:szCs w:val="24"/>
+        </w:rPr>
+      </w:pPr>
+      <w:r>
+        <w:rPr>
+          <w:rFonts w:cstheme="minorHAnsi"/>
+          <w:sz w:val="24"/>
+          <w:szCs w:val="24"/>
+        </w:rPr>
+        <w:t>MSS</w:t>
+      </w:r>
+    </w:p>
+    <w:p>
+      <w:pPr>
+        <w:pStyle w:val="ListParagraph"/>
+        <w:numPr>
+          <w:ilvl w:val="2"/>
+          <w:numId w:val="2"/>
+        </w:numPr>
+        <w:rPr>
+          <w:rFonts w:cstheme="minorHAnsi"/>
+          <w:sz w:val="24"/>
+          <w:szCs w:val="24"/>
+        </w:rPr>
+      </w:pPr>
+      <w:r>
+        <w:rPr>
+          <w:rFonts w:cstheme="minorHAnsi"/>
+          <w:sz w:val="24"/>
+          <w:szCs w:val="24"/>
+        </w:rPr>
+        <w:t xml:space="preserve">User </w:t>
+      </w:r>
+      <w:r>
+        <w:rPr>
+          <w:rFonts w:cstheme="minorHAnsi"/>
+          <w:sz w:val="24"/>
+          <w:szCs w:val="24"/>
+        </w:rPr>
+        <w:t>requests to view all the tasks</w:t>
+      </w:r>
+    </w:p>
+    <w:p>
+      <w:pPr>
+        <w:pStyle w:val="ListParagraph"/>
+        <w:numPr>
+          <w:ilvl w:val="2"/>
+          <w:numId w:val="2"/>
+        </w:numPr>
+        <w:rPr>
+          <w:rFonts w:cstheme="minorHAnsi"/>
+          <w:sz w:val="24"/>
+          <w:szCs w:val="24"/>
+        </w:rPr>
+      </w:pPr>
+      <w:r>
+        <w:rPr>
+          <w:rFonts w:cstheme="minorHAnsi"/>
+          <w:sz w:val="24"/>
+          <w:szCs w:val="24"/>
+        </w:rPr>
+        <w:t>TaskManager displays all the tasks</w:t>
+      </w:r>
+    </w:p>
+    <w:p>
+      <w:pPr>
+        <w:pStyle w:val="ListParagraph"/>
+        <w:numPr>
+          <w:ilvl w:val="2"/>
+          <w:numId w:val="2"/>
+        </w:numPr>
+        <w:rPr>
+          <w:rFonts w:cstheme="minorHAnsi"/>
+          <w:sz w:val="24"/>
+          <w:szCs w:val="24"/>
+        </w:rPr>
+      </w:pPr>
+      <w:r>
+        <w:rPr>
+          <w:rFonts w:cstheme="minorHAnsi"/>
+          <w:sz w:val="24"/>
+          <w:szCs w:val="24"/>
+        </w:rPr>
+        <w:t>Use case ends</w:t>
+      </w:r>
+    </w:p>
+    <w:p>
+      <w:pPr>
+        <w:pStyle w:val="ListParagraph"/>
+        <w:numPr>
+          <w:ilvl w:val="1"/>
+          <w:numId w:val="2"/>
+        </w:numPr>
+        <w:rPr>
+          <w:rFonts w:cstheme="minorHAnsi"/>
+          <w:sz w:val="24"/>
+          <w:szCs w:val="24"/>
+        </w:rPr>
+      </w:pPr>
+      <w:r>
+        <w:rPr>
+          <w:rFonts w:cstheme="minorHAnsi"/>
+          <w:sz w:val="24"/>
+          <w:szCs w:val="24"/>
+        </w:rPr>
+        <w:t>Extensions</w:t>
+      </w:r>
+    </w:p>
+    <w:p>
+      <w:pPr>
+        <w:pStyle w:val="ListParagraph"/>
+        <w:ind w:left="2160"/>
+        <w:rPr>
+          <w:rFonts w:cstheme="minorHAnsi"/>
+          <w:sz w:val="24"/>
+          <w:szCs w:val="24"/>
+        </w:rPr>
+      </w:pPr>
+      <w:r>
+        <w:rPr>
+          <w:rFonts w:cstheme="minorHAnsi"/>
+          <w:sz w:val="24"/>
+          <w:szCs w:val="24"/>
+        </w:rPr>
+        <w:t>2a. TaskManager does not have any task to display</w:t>
+      </w:r>
+    </w:p>
+    <w:p>
+      <w:pPr>
+        <w:pStyle w:val="ListParagraph"/>
+        <w:ind w:left="2160"/>
+        <w:rPr>
+          <w:rFonts w:cstheme="minorHAnsi"/>
+          <w:sz w:val="24"/>
+          <w:szCs w:val="24"/>
+        </w:rPr>
+      </w:pPr>
+      <w:r>
+        <w:rPr>
+          <w:rFonts w:cstheme="minorHAnsi"/>
+          <w:sz w:val="24"/>
+          <w:szCs w:val="24"/>
+        </w:rPr>
+        <w:tab/>
+        <w:t>TaskManager shows nothing and use case ends</w:t>
+      </w:r>
+    </w:p>
+    <w:p>
+      <w:pPr>
+        <w:pStyle w:val="ListParagraph"/>
+        <w:rPr>
+          <w:rFonts w:cstheme="minorHAnsi"/>
+          <w:sz w:val="24"/>
+          <w:szCs w:val="24"/>
+        </w:rPr>
+      </w:pPr>
+    </w:p>
+    <w:p>
+      <w:pPr>
+        <w:pStyle w:val="ListParagraph"/>
+        <w:numPr>
+          <w:ilvl w:val="0"/>
+          <w:numId w:val="2"/>
+        </w:numPr>
+        <w:rPr>
+          <w:rFonts w:cstheme="minorHAnsi"/>
+          <w:sz w:val="24"/>
+          <w:szCs w:val="24"/>
+        </w:rPr>
+      </w:pPr>
+      <w:r>
+        <w:rPr>
+          <w:rFonts w:cstheme="minorHAnsi"/>
+          <w:sz w:val="24"/>
+          <w:szCs w:val="24"/>
+        </w:rPr>
+        <w:t>UC4 – deleting task</w:t>
+      </w:r>
+    </w:p>
+    <w:p>
+      <w:pPr>
+        <w:pStyle w:val="ListParagraph"/>
+        <w:numPr>
+          <w:ilvl w:val="1"/>
+          <w:numId w:val="2"/>
+        </w:numPr>
+        <w:rPr>
+          <w:rFonts w:cstheme="minorHAnsi"/>
+          <w:sz w:val="24"/>
+          <w:szCs w:val="24"/>
+        </w:rPr>
+      </w:pPr>
+      <w:r>
+        <w:rPr>
+          <w:rFonts w:cstheme="minorHAnsi"/>
+          <w:sz w:val="24"/>
+          <w:szCs w:val="24"/>
+        </w:rPr>
+        <w:t>MSS</w:t>
+      </w:r>
+    </w:p>
+    <w:p>
+      <w:pPr>
+        <w:pStyle w:val="ListParagraph"/>
+        <w:numPr>
+          <w:ilvl w:val="2"/>
+          <w:numId w:val="2"/>
+        </w:numPr>
+        <w:rPr>
+          <w:rFonts w:cstheme="minorHAnsi"/>
+          <w:sz w:val="24"/>
+          <w:szCs w:val="24"/>
+        </w:rPr>
+      </w:pPr>
+      <w:r>
+        <w:rPr>
+          <w:rFonts w:cstheme="minorHAnsi"/>
+          <w:sz w:val="24"/>
+          <w:szCs w:val="24"/>
+        </w:rPr>
+        <w:t>User request to delete a task</w:t>
+      </w:r>
+    </w:p>
+    <w:p>
+      <w:pPr>
+        <w:pStyle w:val="ListParagraph"/>
+        <w:numPr>
+          <w:ilvl w:val="2"/>
+          <w:numId w:val="2"/>
+        </w:numPr>
+        <w:rPr>
+          <w:rFonts w:cstheme="minorHAnsi"/>
+          <w:sz w:val="24"/>
+          <w:szCs w:val="24"/>
+        </w:rPr>
+      </w:pPr>
+      <w:r>
+        <w:rPr>
+          <w:rFonts w:cstheme="minorHAnsi"/>
+          <w:sz w:val="24"/>
+          <w:szCs w:val="24"/>
+        </w:rPr>
+        <w:t>TaskManager requests to confirm the action</w:t>
+      </w:r>
+    </w:p>
+    <w:p>
+      <w:pPr>
+        <w:pStyle w:val="ListParagraph"/>
+        <w:numPr>
+          <w:ilvl w:val="2"/>
+          <w:numId w:val="2"/>
+        </w:numPr>
+        <w:rPr>
+          <w:rFonts w:cstheme="minorHAnsi"/>
+          <w:sz w:val="24"/>
+          <w:szCs w:val="24"/>
+        </w:rPr>
+      </w:pPr>
+      <w:r>
+        <w:rPr>
+          <w:rFonts w:cstheme="minorHAnsi"/>
+          <w:sz w:val="24"/>
+          <w:szCs w:val="24"/>
+        </w:rPr>
+        <w:t>Use case ends</w:t>
+      </w:r>
+    </w:p>
+    <w:p>
+      <w:pPr>
+        <w:rPr>
+          <w:rFonts w:cstheme="minorHAnsi"/>
+          <w:sz w:val="24"/>
+          <w:szCs w:val="24"/>
+        </w:rPr>
+      </w:pPr>
+      <w:r>
+        <w:rPr>
+          <w:rFonts w:cstheme="minorHAnsi"/>
+          <w:sz w:val="24"/>
+          <w:szCs w:val="24"/>
+        </w:rPr>
+        <w:br w:type="page"/>
+      </w:r>
+    </w:p>
+    <w:p>
+      <w:pPr>
+        <w:rPr>
+          <w:rFonts w:cstheme="minorHAnsi"/>
           <w:b/>
           <w:bCs/>
           <w:sz w:val="24"/>
           <w:szCs w:val="24"/>
         </w:rPr>
       </w:pPr>
-    </w:p>
-    <w:p>
-      <w:pPr>
-        <w:pStyle w:val="ListParagraph"/>
-        <w:numPr>
-          <w:ilvl w:val="0"/>
-          <w:numId w:val="1"/>
-        </w:numPr>
-        <w:rPr>
-          <w:rFonts w:ascii="Georgia" w:hAnsi="Georgia"/>
-          <w:sz w:val="24"/>
-          <w:szCs w:val="24"/>
-        </w:rPr>
-      </w:pPr>
-      <w:r>
-        <w:rPr>
-          <w:rFonts w:ascii="Georgia" w:hAnsi="Georgia"/>
-          <w:sz w:val="24"/>
-          <w:szCs w:val="24"/>
-        </w:rPr>
-        <w:t>Manage tasks</w:t>
-      </w:r>
-    </w:p>
-    <w:p>
-      <w:pPr>
-        <w:pStyle w:val="ListParagraph"/>
-        <w:numPr>
-          <w:ilvl w:val="0"/>
-          <w:numId w:val="1"/>
-        </w:numPr>
-        <w:rPr>
-          <w:rFonts w:ascii="Georgia" w:hAnsi="Georgia"/>
-          <w:sz w:val="24"/>
-          <w:szCs w:val="24"/>
-        </w:rPr>
-      </w:pPr>
-    </w:p>
-    <w:p>
-      <w:pPr>
-        <w:rPr>
-          <w:rFonts w:ascii="Georgia" w:hAnsi="Georgia"/>
-          <w:sz w:val="24"/>
-          <w:szCs w:val="24"/>
-        </w:rPr>
-      </w:pPr>
-    </w:p>
-    <w:p>
-      <w:pPr>
-        <w:rPr>
-          <w:rFonts w:ascii="Georgia" w:hAnsi="Georgia"/>
-          <w:sz w:val="24"/>
-          <w:szCs w:val="24"/>
-        </w:rPr>
-      </w:pPr>
-      <w:r>
-        <w:rPr>
-          <w:rFonts w:ascii="Georgia" w:hAnsi="Georgia"/>
-          <w:sz w:val="24"/>
-          <w:szCs w:val="24"/>
-        </w:rPr>
-        <w:br w:type="page"/>
-      </w:r>
-    </w:p>
-    <w:p>
-      <w:pPr>
-        <w:rPr>
-          <w:rFonts w:ascii="Georgia" w:hAnsi="Georgia"/>
+      <w:r>
+        <w:rPr>
+          <w:rFonts w:cstheme="minorHAnsi"/>
           <w:b/>
           <w:bCs/>
           <w:sz w:val="24"/>
           <w:szCs w:val="24"/>
         </w:rPr>
-      </w:pPr>
-      <w:r>
-        <w:rPr>
-          <w:rFonts w:ascii="Georgia" w:hAnsi="Georgia"/>
+        <w:lastRenderedPageBreak/>
+        <w:t>Execution plan</w:t>
+      </w:r>
+    </w:p>
+    <w:p>
+      <w:pPr>
+        <w:rPr>
+          <w:rFonts w:cstheme="minorHAnsi"/>
+          <w:sz w:val="24"/>
+          <w:szCs w:val="24"/>
+        </w:rPr>
+      </w:pPr>
+      <w:r>
+        <w:rPr>
+          <w:rFonts w:cstheme="minorHAnsi"/>
+          <w:sz w:val="24"/>
+          <w:szCs w:val="24"/>
+        </w:rPr>
+        <w:t xml:space="preserve">1. Create a basic </w:t>
+      </w:r>
+      <w:r>
+        <w:rPr>
+          <w:rFonts w:cstheme="minorHAnsi"/>
+          <w:sz w:val="24"/>
+          <w:szCs w:val="24"/>
+        </w:rPr>
+        <w:t>TaskManager which can execute CRUD</w:t>
+      </w:r>
+    </w:p>
+    <w:p>
+      <w:pPr>
+        <w:rPr>
+          <w:rFonts w:cstheme="minorHAnsi"/>
+          <w:sz w:val="24"/>
+          <w:szCs w:val="24"/>
+        </w:rPr>
+      </w:pPr>
+      <w:r>
+        <w:rPr>
+          <w:rFonts w:cstheme="minorHAnsi"/>
+          <w:sz w:val="24"/>
+          <w:szCs w:val="24"/>
+        </w:rPr>
+        <w:t>2. Implement sorting, and finding of tasks</w:t>
+      </w:r>
+    </w:p>
+    <w:p>
+      <w:pPr>
+        <w:rPr>
+          <w:rFonts w:cstheme="minorHAnsi"/>
+          <w:sz w:val="24"/>
+          <w:szCs w:val="24"/>
+        </w:rPr>
+      </w:pPr>
+      <w:r>
+        <w:rPr>
+          <w:rFonts w:cstheme="minorHAnsi"/>
+          <w:sz w:val="24"/>
+          <w:szCs w:val="24"/>
+        </w:rPr>
+        <w:t>3</w:t>
+      </w:r>
+      <w:r>
+        <w:rPr>
+          <w:rFonts w:cstheme="minorHAnsi"/>
+          <w:sz w:val="24"/>
+          <w:szCs w:val="24"/>
+        </w:rPr>
+        <w:t xml:space="preserve">. Improve the UI </w:t>
+      </w:r>
+      <w:r>
+        <w:rPr>
+          <w:rFonts w:cstheme="minorHAnsi"/>
+          <w:sz w:val="24"/>
+          <w:szCs w:val="24"/>
+        </w:rPr>
+        <w:t xml:space="preserve">for </w:t>
+      </w:r>
+      <w:r>
+        <w:rPr>
+          <w:rFonts w:cstheme="minorHAnsi"/>
+          <w:sz w:val="24"/>
+          <w:szCs w:val="24"/>
+        </w:rPr>
+        <w:t xml:space="preserve">the displaying, </w:t>
+      </w:r>
+      <w:r>
+        <w:rPr>
+          <w:rFonts w:cstheme="minorHAnsi"/>
+          <w:sz w:val="24"/>
+          <w:szCs w:val="24"/>
+        </w:rPr>
+        <w:t xml:space="preserve">creating and editing </w:t>
+      </w:r>
+      <w:r>
+        <w:rPr>
+          <w:rFonts w:cstheme="minorHAnsi"/>
+          <w:sz w:val="24"/>
+          <w:szCs w:val="24"/>
+        </w:rPr>
+        <w:t>of tasks.</w:t>
+      </w:r>
+    </w:p>
+    <w:p>
+      <w:pPr>
+        <w:rPr>
+          <w:rFonts w:cstheme="minorHAnsi"/>
+          <w:sz w:val="24"/>
+          <w:szCs w:val="24"/>
+        </w:rPr>
+      </w:pPr>
+      <w:r>
+        <w:rPr>
+          <w:rFonts w:cstheme="minorHAnsi"/>
+          <w:sz w:val="24"/>
+          <w:szCs w:val="24"/>
+        </w:rPr>
+        <w:tab/>
+      </w:r>
+      <w:r>
+        <w:rPr>
+          <w:rFonts w:cstheme="minorHAnsi"/>
+          <w:sz w:val="24"/>
+          <w:szCs w:val="24"/>
+        </w:rPr>
+        <w:t xml:space="preserve">a. Add some colours and show more information about the tasks </w:t>
+      </w:r>
+    </w:p>
+    <w:p>
+      <w:pPr>
+        <w:rPr>
+          <w:rFonts w:cstheme="minorHAnsi"/>
+          <w:sz w:val="24"/>
+          <w:szCs w:val="24"/>
+        </w:rPr>
+      </w:pPr>
+      <w:r>
+        <w:rPr>
+          <w:rFonts w:cstheme="minorHAnsi"/>
+          <w:sz w:val="24"/>
+          <w:szCs w:val="24"/>
+        </w:rPr>
+        <w:tab/>
+        <w:t>b. Nicer due date selector</w:t>
+      </w:r>
+    </w:p>
+    <w:p>
+      <w:pPr>
+        <w:rPr>
+          <w:rFonts w:cstheme="minorHAnsi"/>
+          <w:sz w:val="24"/>
+          <w:szCs w:val="24"/>
+        </w:rPr>
+      </w:pPr>
+      <w:r>
+        <w:rPr>
+          <w:rFonts w:cstheme="minorHAnsi"/>
+          <w:sz w:val="24"/>
+          <w:szCs w:val="24"/>
+        </w:rPr>
+        <w:t>4. Separate the tasks by types</w:t>
+      </w:r>
+    </w:p>
+    <w:p>
+      <w:pPr>
+        <w:rPr>
+          <w:rFonts w:cstheme="minorHAnsi"/>
+          <w:sz w:val="24"/>
+          <w:szCs w:val="24"/>
+        </w:rPr>
+      </w:pPr>
+      <w:r>
+        <w:rPr>
+          <w:rFonts w:cstheme="minorHAnsi"/>
+          <w:sz w:val="24"/>
+          <w:szCs w:val="24"/>
+        </w:rPr>
+        <w:tab/>
+        <w:t xml:space="preserve">a. </w:t>
+      </w:r>
+      <w:proofErr w:type="gramStart"/>
+      <w:r>
+        <w:rPr>
+          <w:rFonts w:cstheme="minorHAnsi"/>
+          <w:sz w:val="24"/>
+          <w:szCs w:val="24"/>
+        </w:rPr>
+        <w:t>i.e.</w:t>
+      </w:r>
+      <w:proofErr w:type="gramEnd"/>
+      <w:r>
+        <w:rPr>
+          <w:rFonts w:cstheme="minorHAnsi"/>
+          <w:sz w:val="24"/>
+          <w:szCs w:val="24"/>
+        </w:rPr>
+        <w:t xml:space="preserve"> work-related/hobby/daily routines</w:t>
+      </w:r>
+    </w:p>
+    <w:p>
+      <w:pPr>
+        <w:rPr>
+          <w:rFonts w:cstheme="minorHAnsi"/>
+          <w:sz w:val="24"/>
+          <w:szCs w:val="24"/>
+        </w:rPr>
+      </w:pPr>
+    </w:p>
+    <w:p>
+      <w:pPr>
+        <w:rPr>
+          <w:rFonts w:cstheme="minorHAnsi"/>
+          <w:sz w:val="24"/>
+          <w:szCs w:val="24"/>
+        </w:rPr>
+      </w:pPr>
+      <w:r>
+        <w:rPr>
+          <w:rFonts w:cstheme="minorHAnsi"/>
           <w:b/>
           <w:bCs/>
           <w:sz w:val="24"/>
           <w:szCs w:val="24"/>
         </w:rPr>
-        <w:lastRenderedPageBreak/>
-        <w:t>Execution plan</w:t>
-      </w:r>
-    </w:p>
-    <w:p>
-      <w:pPr>
-        <w:rPr>
-          <w:rFonts w:ascii="Georgia" w:hAnsi="Georgia"/>
+        <w:t>Optional tasks attempting to try</w:t>
+      </w:r>
+      <w:r>
+        <w:rPr>
+          <w:rFonts w:cstheme="minorHAnsi"/>
+          <w:sz w:val="24"/>
+          <w:szCs w:val="24"/>
+        </w:rPr>
+        <w:t xml:space="preserve"> </w:t>
+      </w:r>
+    </w:p>
+    <w:p>
+      <w:pPr>
+        <w:rPr>
+          <w:rFonts w:cstheme="minorHAnsi"/>
+          <w:sz w:val="24"/>
+          <w:szCs w:val="24"/>
+        </w:rPr>
+      </w:pPr>
+      <w:r>
+        <w:rPr>
+          <w:rFonts w:cstheme="minorHAnsi"/>
+          <w:sz w:val="24"/>
+          <w:szCs w:val="24"/>
+        </w:rPr>
+        <w:t>1. Reminders – show before the due date</w:t>
+      </w:r>
+    </w:p>
+    <w:p>
+      <w:pPr>
+        <w:rPr>
+          <w:rFonts w:cstheme="minorHAnsi"/>
+          <w:sz w:val="24"/>
+          <w:szCs w:val="24"/>
+        </w:rPr>
+      </w:pPr>
+      <w:r>
+        <w:rPr>
+          <w:rFonts w:cstheme="minorHAnsi"/>
+          <w:sz w:val="24"/>
+          <w:szCs w:val="24"/>
+        </w:rPr>
+        <w:t xml:space="preserve">2. Hosting it somewhere so </w:t>
+      </w:r>
+      <w:proofErr w:type="gramStart"/>
+      <w:r>
+        <w:rPr>
+          <w:rFonts w:cstheme="minorHAnsi"/>
+          <w:sz w:val="24"/>
+          <w:szCs w:val="24"/>
+        </w:rPr>
+        <w:t>it’s</w:t>
+      </w:r>
+      <w:proofErr w:type="gramEnd"/>
+      <w:r>
+        <w:rPr>
+          <w:rFonts w:cstheme="minorHAnsi"/>
+          <w:sz w:val="24"/>
+          <w:szCs w:val="24"/>
+        </w:rPr>
+        <w:t xml:space="preserve"> available 24/7</w:t>
+      </w:r>
+    </w:p>
+    <w:p>
+      <w:pPr>
+        <w:rPr>
+          <w:rFonts w:cstheme="minorHAnsi"/>
+          <w:sz w:val="24"/>
+          <w:szCs w:val="24"/>
+        </w:rPr>
+      </w:pPr>
+      <w:r>
+        <w:rPr>
+          <w:rFonts w:cstheme="minorHAnsi"/>
+          <w:sz w:val="24"/>
+          <w:szCs w:val="24"/>
+        </w:rPr>
+        <w:t>3. Explore towards typescript and redux</w:t>
+      </w:r>
+    </w:p>
+    <w:p>
+      <w:pPr>
+        <w:ind w:left="720" w:hanging="720"/>
+        <w:rPr>
+          <w:rFonts w:cstheme="minorHAnsi"/>
+          <w:sz w:val="24"/>
+          <w:szCs w:val="24"/>
+        </w:rPr>
+      </w:pPr>
+      <w:r>
+        <w:rPr>
+          <w:rFonts w:cstheme="minorHAnsi"/>
+          <w:sz w:val="24"/>
+          <w:szCs w:val="24"/>
+        </w:rPr>
+        <w:t>4. Dockers</w:t>
+      </w:r>
+    </w:p>
+    <w:p>
+      <w:pPr>
+        <w:ind w:left="720" w:hanging="720"/>
+        <w:rPr>
+          <w:rFonts w:cstheme="minorHAnsi"/>
+          <w:sz w:val="24"/>
+          <w:szCs w:val="24"/>
+        </w:rPr>
+      </w:pPr>
+    </w:p>
+    <w:p>
+      <w:pPr>
+        <w:ind w:left="720" w:hanging="720"/>
+        <w:rPr>
+          <w:rFonts w:cstheme="minorHAnsi"/>
+          <w:sz w:val="24"/>
+          <w:szCs w:val="24"/>
+        </w:rPr>
+      </w:pPr>
+    </w:p>
+    <w:p>
+      <w:pPr>
+        <w:ind w:left="720" w:hanging="720"/>
+        <w:rPr>
+          <w:rFonts w:cstheme="minorHAnsi"/>
           <w:b/>
           <w:bCs/>
+          <w:sz w:val="24"/>
+          <w:szCs w:val="24"/>
+        </w:rPr>
+      </w:pPr>
+      <w:r>
+        <w:rPr>
+          <w:rFonts w:cstheme="minorHAnsi"/>
+          <w:b/>
+          <w:bCs/>
+          <w:sz w:val="24"/>
+          <w:szCs w:val="24"/>
+        </w:rPr>
+        <w:t>Problems currently facing</w:t>
+      </w:r>
+    </w:p>
+    <w:p>
+      <w:pPr>
+        <w:ind w:left="720" w:hanging="720"/>
+        <w:rPr>
+          <w:rFonts w:cstheme="minorHAnsi"/>
+          <w:sz w:val="24"/>
+          <w:szCs w:val="24"/>
+        </w:rPr>
+      </w:pPr>
+      <w:r>
+        <w:rPr>
+          <w:rFonts w:cstheme="minorHAnsi"/>
+          <w:sz w:val="24"/>
+          <w:szCs w:val="24"/>
+        </w:rPr>
+        <w:t xml:space="preserve">The task manager I had in mind was one which could keep tabs on the different types of tasks. Hence, I created </w:t>
+      </w:r>
+      <w:r>
+        <w:rPr>
+          <w:rFonts w:cstheme="minorHAnsi"/>
+          <w:b/>
+          <w:bCs/>
+          <w:sz w:val="24"/>
+          <w:szCs w:val="24"/>
+        </w:rPr>
+        <w:t xml:space="preserve">Container </w:t>
+      </w:r>
+      <w:r>
+        <w:rPr>
+          <w:rFonts w:cstheme="minorHAnsi"/>
+          <w:sz w:val="24"/>
+          <w:szCs w:val="24"/>
+        </w:rPr>
+        <w:t xml:space="preserve">and </w:t>
+      </w:r>
+      <w:r>
+        <w:rPr>
+          <w:rFonts w:cstheme="minorHAnsi"/>
+          <w:b/>
+          <w:bCs/>
+          <w:sz w:val="24"/>
+          <w:szCs w:val="24"/>
+        </w:rPr>
+        <w:t xml:space="preserve">Task </w:t>
+      </w:r>
+      <w:r>
+        <w:rPr>
+          <w:rFonts w:cstheme="minorHAnsi"/>
+          <w:sz w:val="24"/>
+          <w:szCs w:val="24"/>
+        </w:rPr>
+        <w:t xml:space="preserve">model at the beginning of the project and established the association that </w:t>
+      </w:r>
+      <w:r>
+        <w:rPr>
+          <w:rFonts w:cstheme="minorHAnsi"/>
+          <w:b/>
+          <w:bCs/>
+          <w:sz w:val="24"/>
+          <w:szCs w:val="24"/>
+        </w:rPr>
+        <w:t xml:space="preserve">Task </w:t>
+      </w:r>
+      <w:r>
+        <w:rPr>
+          <w:rFonts w:cstheme="minorHAnsi"/>
+          <w:sz w:val="24"/>
+          <w:szCs w:val="24"/>
+        </w:rPr>
+        <w:t xml:space="preserve">should be contained in </w:t>
+      </w:r>
+      <w:r>
+        <w:rPr>
+          <w:rFonts w:cstheme="minorHAnsi"/>
+          <w:b/>
+          <w:bCs/>
+          <w:sz w:val="24"/>
+          <w:szCs w:val="24"/>
+        </w:rPr>
+        <w:t>Container</w:t>
+      </w:r>
+      <w:r>
+        <w:rPr>
+          <w:rFonts w:cstheme="minorHAnsi"/>
+          <w:sz w:val="24"/>
+          <w:szCs w:val="24"/>
+        </w:rPr>
+        <w:t>. As I had not thought of how to create best represent the</w:t>
+      </w:r>
+      <w:r>
+        <w:rPr>
+          <w:rFonts w:cstheme="minorHAnsi"/>
+          <w:b/>
+          <w:bCs/>
+          <w:sz w:val="24"/>
+          <w:szCs w:val="24"/>
+        </w:rPr>
+        <w:t xml:space="preserve"> Container</w:t>
+      </w:r>
+      <w:r>
+        <w:rPr>
+          <w:rFonts w:cstheme="minorHAnsi"/>
+          <w:sz w:val="24"/>
+          <w:szCs w:val="24"/>
+        </w:rPr>
+        <w:t xml:space="preserve">, I was only working on </w:t>
+      </w:r>
+      <w:r>
+        <w:rPr>
+          <w:rFonts w:cstheme="minorHAnsi"/>
+          <w:b/>
+          <w:bCs/>
+          <w:sz w:val="24"/>
+          <w:szCs w:val="24"/>
+        </w:rPr>
+        <w:t xml:space="preserve">Task. </w:t>
+      </w:r>
+      <w:r>
+        <w:rPr>
+          <w:rFonts w:cstheme="minorHAnsi"/>
+          <w:sz w:val="24"/>
+          <w:szCs w:val="24"/>
+        </w:rPr>
+        <w:t xml:space="preserve">This redundant association early on causes lot of issues with the saving of </w:t>
+      </w:r>
+      <w:r>
+        <w:rPr>
+          <w:rFonts w:cstheme="minorHAnsi"/>
+          <w:b/>
+          <w:sz w:val="24"/>
+          <w:szCs w:val="24"/>
+        </w:rPr>
+        <w:t xml:space="preserve">Task </w:t>
+      </w:r>
+      <w:r>
+        <w:rPr>
+          <w:rFonts w:cstheme="minorHAnsi"/>
+          <w:bCs/>
+          <w:sz w:val="24"/>
+          <w:szCs w:val="24"/>
+        </w:rPr>
+        <w:t xml:space="preserve">objects into the database since </w:t>
+      </w:r>
+      <w:r>
+        <w:rPr>
+          <w:rFonts w:cstheme="minorHAnsi"/>
+          <w:b/>
+          <w:sz w:val="24"/>
+          <w:szCs w:val="24"/>
+        </w:rPr>
+        <w:t xml:space="preserve">Container </w:t>
+      </w:r>
+      <w:r>
+        <w:rPr>
+          <w:rFonts w:cstheme="minorHAnsi"/>
+          <w:bCs/>
+          <w:sz w:val="24"/>
+          <w:szCs w:val="24"/>
+        </w:rPr>
+        <w:t xml:space="preserve">is still a shell class. I had to run migration and rollback my database multiple times to identify this error.  </w:t>
+      </w:r>
+    </w:p>
+    <w:p>
+      <w:pPr>
+        <w:rPr>
+          <w:rFonts w:cstheme="minorHAnsi"/>
           <w:sz w:val="24"/>
           <w:szCs w:val="24"/>
         </w:rPr>
@@ -142,6 +1231,95 @@
 <file path=word/numbering.xml><?xml version="1.0" encoding="utf-8"?>
 <w:numbering xmlns:wpc="http://schemas.microsoft.com/office/word/2010/wordprocessingCanvas" xmlns:cx="http://schemas.microsoft.com/office/drawing/2014/chartex" xmlns:cx1="http://schemas.microsoft.com/office/drawing/2015/9/8/chartex" xmlns:cx2="http://schemas.microsoft.com/office/drawing/2015/10/21/chartex" xmlns:cx3="http://schemas.microsoft.com/office/drawing/2016/5/9/chartex" xmlns:cx4="http://schemas.microsoft.com/office/drawing/2016/5/10/chartex" xmlns:cx5="http://schemas.microsoft.com/office/drawing/2016/5/11/chartex" xmlns:cx6="http://schemas.microsoft.com/office/drawing/2016/5/12/chartex" xmlns:cx7="http://schemas.microsoft.com/office/drawing/2016/5/13/chartex" xmlns:cx8="http://schemas.microsoft.com/office/drawing/2016/5/14/chartex" xmlns:mc="http://schemas.openxmlformats.org/markup-compatibility/2006" xmlns:aink="http://schemas.microsoft.com/office/drawing/2016/ink" xmlns:am3d="http://schemas.microsoft.com/office/drawing/2017/model3d" xmlns:o="urn:schemas-microsoft-com:office:office" xmlns:r="http://schemas.openxmlformats.org/officeDocument/2006/relationships" xmlns:m="http://schemas.openxmlformats.org/officeDocument/2006/math" xmlns:v="urn:schemas-microsoft-com:vml" xmlns:wp14="http://schemas.microsoft.com/office/word/2010/wordprocessingDrawing" xmlns:wp="http://schemas.openxmlformats.org/drawingml/2006/wordprocessingDrawing" xmlns:w10="urn:schemas-microsoft-com:office:word" xmlns:w="http://schemas.openxmlformats.org/wordprocessingml/2006/main" xmlns:w14="http://schemas.microsoft.com/office/word/2010/wordml" xmlns:w15="http://schemas.microsoft.com/office/word/2012/wordml" xmlns:w16cex="http://schemas.microsoft.com/office/word/2018/wordml/cex" xmlns:w16cid="http://schemas.microsoft.com/office/word/2016/wordml/cid" xmlns:w16="http://schemas.microsoft.com/office/word/2018/wordml" xmlns:w16se="http://schemas.microsoft.com/office/word/2015/wordml/symex" xmlns:wpg="http://schemas.microsoft.com/office/word/2010/wordprocessingGroup" xmlns:wpi="http://schemas.microsoft.com/office/word/2010/wordprocessingInk" xmlns:wne="http://schemas.microsoft.com/office/word/2006/wordml" xmlns:wps="http://schemas.microsoft.com/office/word/2010/wordprocessingShape" mc:Ignorable="w14 w15 w16se w16cid w16 w16cex wp14">
   <w:abstractNum w:abstractNumId="0" w15:restartNumberingAfterBreak="0">
+    <w:nsid w:val="30446269"/>
+    <w:multiLevelType w:val="hybridMultilevel"/>
+    <w:tmpl w:val="DA3245CC"/>
+    <w:lvl w:ilvl="0" w:tplc="4809000F">
+      <w:start w:val="1"/>
+      <w:numFmt w:val="decimal"/>
+      <w:lvlText w:val="%1."/>
+      <w:lvlJc w:val="left"/>
+      <w:pPr>
+        <w:ind w:left="720" w:hanging="360"/>
+      </w:pPr>
+      <w:rPr>
+        <w:rFonts w:hint="default"/>
+      </w:rPr>
+    </w:lvl>
+    <w:lvl w:ilvl="1" w:tplc="48090019">
+      <w:start w:val="1"/>
+      <w:numFmt w:val="lowerLetter"/>
+      <w:lvlText w:val="%2."/>
+      <w:lvlJc w:val="left"/>
+      <w:pPr>
+        <w:ind w:left="1440" w:hanging="360"/>
+      </w:pPr>
+    </w:lvl>
+    <w:lvl w:ilvl="2" w:tplc="4809000F">
+      <w:start w:val="1"/>
+      <w:numFmt w:val="decimal"/>
+      <w:lvlText w:val="%3."/>
+      <w:lvlJc w:val="left"/>
+      <w:pPr>
+        <w:ind w:left="2160" w:hanging="180"/>
+      </w:pPr>
+    </w:lvl>
+    <w:lvl w:ilvl="3" w:tplc="4809000F">
+      <w:start w:val="1"/>
+      <w:numFmt w:val="decimal"/>
+      <w:lvlText w:val="%4."/>
+      <w:lvlJc w:val="left"/>
+      <w:pPr>
+        <w:ind w:left="2880" w:hanging="360"/>
+      </w:pPr>
+    </w:lvl>
+    <w:lvl w:ilvl="4" w:tplc="48090019" w:tentative="1">
+      <w:start w:val="1"/>
+      <w:numFmt w:val="lowerLetter"/>
+      <w:lvlText w:val="%5."/>
+      <w:lvlJc w:val="left"/>
+      <w:pPr>
+        <w:ind w:left="3600" w:hanging="360"/>
+      </w:pPr>
+    </w:lvl>
+    <w:lvl w:ilvl="5" w:tplc="4809001B" w:tentative="1">
+      <w:start w:val="1"/>
+      <w:numFmt w:val="lowerRoman"/>
+      <w:lvlText w:val="%6."/>
+      <w:lvlJc w:val="right"/>
+      <w:pPr>
+        <w:ind w:left="4320" w:hanging="180"/>
+      </w:pPr>
+    </w:lvl>
+    <w:lvl w:ilvl="6" w:tplc="4809000F" w:tentative="1">
+      <w:start w:val="1"/>
+      <w:numFmt w:val="decimal"/>
+      <w:lvlText w:val="%7."/>
+      <w:lvlJc w:val="left"/>
+      <w:pPr>
+        <w:ind w:left="5040" w:hanging="360"/>
+      </w:pPr>
+    </w:lvl>
+    <w:lvl w:ilvl="7" w:tplc="48090019" w:tentative="1">
+      <w:start w:val="1"/>
+      <w:numFmt w:val="lowerLetter"/>
+      <w:lvlText w:val="%8."/>
+      <w:lvlJc w:val="left"/>
+      <w:pPr>
+        <w:ind w:left="5760" w:hanging="360"/>
+      </w:pPr>
+    </w:lvl>
+    <w:lvl w:ilvl="8" w:tplc="4809001B" w:tentative="1">
+      <w:start w:val="1"/>
+      <w:numFmt w:val="lowerRoman"/>
+      <w:lvlText w:val="%9."/>
+      <w:lvlJc w:val="right"/>
+      <w:pPr>
+        <w:ind w:left="6480" w:hanging="180"/>
+      </w:pPr>
+    </w:lvl>
+  </w:abstractNum>
+  <w:abstractNum w:abstractNumId="1" w15:restartNumberingAfterBreak="0">
     <w:nsid w:val="676D03A5"/>
     <w:multiLevelType w:val="hybridMultilevel"/>
     <w:tmpl w:val="AE3483D2"/>
@@ -158,7 +1336,7 @@
         <w:b/>
       </w:rPr>
     </w:lvl>
-    <w:lvl w:ilvl="1" w:tplc="48090019" w:tentative="1">
+    <w:lvl w:ilvl="1" w:tplc="48090019">
       <w:start w:val="1"/>
       <w:numFmt w:val="lowerLetter"/>
       <w:lvlText w:val="%2."/>
@@ -232,6 +1410,9 @@
     </w:lvl>
   </w:abstractNum>
   <w:num w:numId="1">
+    <w:abstractNumId w:val="1"/>
+  </w:num>
+  <w:num w:numId="2">
     <w:abstractNumId w:val="0"/>
   </w:num>
 </w:numbering>

</xml_diff>